<commit_message>
working on PRIME application
</commit_message>
<xml_diff>
--- a/PRIME/03_career_plan_CNussbaum.docx
+++ b/PRIME/03_career_plan_CNussbaum.docx
@@ -1,6 +1,6 @@
 
 <file path=word/document.xml><?xml version="1.0" encoding="utf-8"?>
-<w:document xmlns:wpc="http://schemas.microsoft.com/office/word/2010/wordprocessingCanvas" xmlns:cx="http://schemas.microsoft.com/office/drawing/2014/chartex" xmlns:cx1="http://schemas.microsoft.com/office/drawing/2015/9/8/chartex" xmlns:cx2="http://schemas.microsoft.com/office/drawing/2015/10/21/chartex" xmlns:cx3="http://schemas.microsoft.com/office/drawing/2016/5/9/chartex" xmlns:cx4="http://schemas.microsoft.com/office/drawing/2016/5/10/chartex" xmlns:cx5="http://schemas.microsoft.com/office/drawing/2016/5/11/chartex" xmlns:cx6="http://schemas.microsoft.com/office/drawing/2016/5/12/chartex" xmlns:cx7="http://schemas.microsoft.com/office/drawing/2016/5/13/chartex" xmlns:cx8="http://schemas.microsoft.com/office/drawing/2016/5/14/chartex" xmlns:mc="http://schemas.openxmlformats.org/markup-compatibility/2006" xmlns:aink="http://schemas.microsoft.com/office/drawing/2016/ink" xmlns:am3d="http://schemas.microsoft.com/office/drawing/2017/model3d" xmlns:o="urn:schemas-microsoft-com:office:office" xmlns:r="http://schemas.openxmlformats.org/officeDocument/2006/relationships" xmlns:m="http://schemas.openxmlformats.org/officeDocument/2006/math" xmlns:v="urn:schemas-microsoft-com:vml" xmlns:wp14="http://schemas.microsoft.com/office/word/2010/wordprocessingDrawing" xmlns:wp="http://schemas.openxmlformats.org/drawingml/2006/wordprocessingDrawing" xmlns:w10="urn:schemas-microsoft-com:office:word" xmlns:w="http://schemas.openxmlformats.org/wordprocessingml/2006/main" xmlns:w14="http://schemas.microsoft.com/office/word/2010/wordml" xmlns:w15="http://schemas.microsoft.com/office/word/2012/wordml" xmlns:w16cid="http://schemas.microsoft.com/office/word/2016/wordml/cid" xmlns:w16se="http://schemas.microsoft.com/office/word/2015/wordml/symex" xmlns:wpg="http://schemas.microsoft.com/office/word/2010/wordprocessingGroup" xmlns:wpi="http://schemas.microsoft.com/office/word/2010/wordprocessingInk" xmlns:wne="http://schemas.microsoft.com/office/word/2006/wordml" xmlns:wps="http://schemas.microsoft.com/office/word/2010/wordprocessingShape" mc:Ignorable="w14 w15 w16se w16cid wp14">
+<w:document xmlns:wpc="http://schemas.microsoft.com/office/word/2010/wordprocessingCanvas" xmlns:cx="http://schemas.microsoft.com/office/drawing/2014/chartex" xmlns:cx1="http://schemas.microsoft.com/office/drawing/2015/9/8/chartex" xmlns:cx2="http://schemas.microsoft.com/office/drawing/2015/10/21/chartex" xmlns:cx3="http://schemas.microsoft.com/office/drawing/2016/5/9/chartex" xmlns:cx4="http://schemas.microsoft.com/office/drawing/2016/5/10/chartex" xmlns:cx5="http://schemas.microsoft.com/office/drawing/2016/5/11/chartex" xmlns:cx6="http://schemas.microsoft.com/office/drawing/2016/5/12/chartex" xmlns:cx7="http://schemas.microsoft.com/office/drawing/2016/5/13/chartex" xmlns:cx8="http://schemas.microsoft.com/office/drawing/2016/5/14/chartex" xmlns:mc="http://schemas.openxmlformats.org/markup-compatibility/2006" xmlns:aink="http://schemas.microsoft.com/office/drawing/2016/ink" xmlns:am3d="http://schemas.microsoft.com/office/drawing/2017/model3d" xmlns:o="urn:schemas-microsoft-com:office:office" xmlns:oel="http://schemas.microsoft.com/office/2019/extlst" xmlns:r="http://schemas.openxmlformats.org/officeDocument/2006/relationships" xmlns:m="http://schemas.openxmlformats.org/officeDocument/2006/math" xmlns:v="urn:schemas-microsoft-com:vml" xmlns:wp14="http://schemas.microsoft.com/office/word/2010/wordprocessingDrawing" xmlns:wp="http://schemas.openxmlformats.org/drawingml/2006/wordprocessingDrawing" xmlns:w10="urn:schemas-microsoft-com:office:word" xmlns:w="http://schemas.openxmlformats.org/wordprocessingml/2006/main" xmlns:w14="http://schemas.microsoft.com/office/word/2010/wordml" xmlns:w15="http://schemas.microsoft.com/office/word/2012/wordml" xmlns:w16cex="http://schemas.microsoft.com/office/word/2018/wordml/cex" xmlns:w16cid="http://schemas.microsoft.com/office/word/2016/wordml/cid" xmlns:w16="http://schemas.microsoft.com/office/word/2018/wordml" xmlns:w16du="http://schemas.microsoft.com/office/word/2023/wordml/word16du" xmlns:w16sdtdh="http://schemas.microsoft.com/office/word/2020/wordml/sdtdatahash" xmlns:w16se="http://schemas.microsoft.com/office/word/2015/wordml/symex" xmlns:wpg="http://schemas.microsoft.com/office/word/2010/wordprocessingGroup" xmlns:wpi="http://schemas.microsoft.com/office/word/2010/wordprocessingInk" xmlns:wne="http://schemas.microsoft.com/office/word/2006/wordml" xmlns:wps="http://schemas.microsoft.com/office/word/2010/wordprocessingShape" mc:Ignorable="w14 w15 w16se w16cid w16 w16cex w16sdtdh w16du wp14">
   <w:body>
     <w:p>
       <w:pPr>
@@ -82,7 +82,7 @@
         <w:rPr>
           <w:lang w:val="en-US"/>
         </w:rPr>
-        <w:t xml:space="preserve"> via high-quality basic and applied research, but with a multimodal and interdisciplinary perspective. During my PhD, my </w:t>
+        <w:t xml:space="preserve"> via high-quality basic and applied research, with a multimodal and interdisciplinary perspective. During my PhD, my </w:t>
       </w:r>
       <w:r>
         <w:rPr>
@@ -285,19 +285,7 @@
         <w:rPr>
           <w:lang w:val="en-US"/>
         </w:rPr>
-        <w:t xml:space="preserve">Besides </w:t>
-      </w:r>
-      <w:r>
-        <w:rPr>
-          <w:lang w:val="en-US"/>
-        </w:rPr>
-        <w:t xml:space="preserve">my passion for research, I am a dedicated teacher. </w:t>
-      </w:r>
-      <w:r>
-        <w:rPr>
-          <w:lang w:val="en-US"/>
-        </w:rPr>
-        <w:t>I have been teaching psychology classes ac</w:t>
+        <w:t>Besides my passion for research, I am a dedicated teacher. I have been teaching psychology classes ac</w:t>
       </w:r>
       <w:r>
         <w:rPr>
@@ -354,7 +342,19 @@
         <w:rPr>
           <w:lang w:val="en-US"/>
         </w:rPr>
-        <w:t xml:space="preserve">I see my academic future in Germany, preferably in the eastern part. </w:t>
+        <w:t xml:space="preserve">I see my academic future in Germany, preferably in the </w:t>
+      </w:r>
+      <w:r>
+        <w:rPr>
+          <w:lang w:val="en-US"/>
+        </w:rPr>
+        <w:t>E</w:t>
+      </w:r>
+      <w:r>
+        <w:rPr>
+          <w:lang w:val="en-US"/>
+        </w:rPr>
+        <w:t xml:space="preserve">astern part. </w:t>
       </w:r>
       <w:r>
         <w:rPr>
@@ -402,19 +402,31 @@
         <w:rPr>
           <w:lang w:val="en-US"/>
         </w:rPr>
-        <w:t xml:space="preserve"> and interconnected. Therefore, </w:t>
-      </w:r>
-      <w:r>
-        <w:rPr>
-          <w:lang w:val="en-US"/>
-        </w:rPr>
-        <w:t xml:space="preserve">upon completing my PRIME </w:t>
-      </w:r>
-      <w:r>
-        <w:rPr>
-          <w:lang w:val="en-US"/>
-        </w:rPr>
-        <w:t xml:space="preserve">fellowship, I plan on returning to Eastern Germany and in the long run striving for a permanent research position.  </w:t>
+        <w:t xml:space="preserve"> and interconnected. Therefore, upon completing my PRIME fellowship, I plan on returning to Eastern Germany and</w:t>
+      </w:r>
+      <w:r>
+        <w:rPr>
+          <w:lang w:val="en-US"/>
+        </w:rPr>
+        <w:t>,</w:t>
+      </w:r>
+      <w:r>
+        <w:rPr>
+          <w:lang w:val="en-US"/>
+        </w:rPr>
+        <w:t xml:space="preserve"> in the long run striving</w:t>
+      </w:r>
+      <w:r>
+        <w:rPr>
+          <w:lang w:val="en-US"/>
+        </w:rPr>
+        <w:t>,</w:t>
+      </w:r>
+      <w:r>
+        <w:rPr>
+          <w:lang w:val="en-US"/>
+        </w:rPr>
+        <w:t xml:space="preserve"> for a permanent research position.  </w:t>
       </w:r>
     </w:p>
     <w:p>
@@ -519,8 +531,6 @@
         </w:rPr>
         <w:t xml:space="preserve"> EU-project and beyond.</w:t>
       </w:r>
-      <w:bookmarkStart w:id="0" w:name="_GoBack"/>
-      <w:bookmarkEnd w:id="0"/>
     </w:p>
     <w:sectPr>
       <w:pgSz w:w="11906" w:h="16838"/>
@@ -533,7 +543,7 @@
 </file>
 
 <file path=word/numbering.xml><?xml version="1.0" encoding="utf-8"?>
-<w:numbering xmlns:wpc="http://schemas.microsoft.com/office/word/2010/wordprocessingCanvas" xmlns:cx="http://schemas.microsoft.com/office/drawing/2014/chartex" xmlns:cx1="http://schemas.microsoft.com/office/drawing/2015/9/8/chartex" xmlns:cx2="http://schemas.microsoft.com/office/drawing/2015/10/21/chartex" xmlns:cx3="http://schemas.microsoft.com/office/drawing/2016/5/9/chartex" xmlns:cx4="http://schemas.microsoft.com/office/drawing/2016/5/10/chartex" xmlns:cx5="http://schemas.microsoft.com/office/drawing/2016/5/11/chartex" xmlns:cx6="http://schemas.microsoft.com/office/drawing/2016/5/12/chartex" xmlns:cx7="http://schemas.microsoft.com/office/drawing/2016/5/13/chartex" xmlns:cx8="http://schemas.microsoft.com/office/drawing/2016/5/14/chartex" xmlns:mc="http://schemas.openxmlformats.org/markup-compatibility/2006" xmlns:aink="http://schemas.microsoft.com/office/drawing/2016/ink" xmlns:am3d="http://schemas.microsoft.com/office/drawing/2017/model3d" xmlns:o="urn:schemas-microsoft-com:office:office" xmlns:r="http://schemas.openxmlformats.org/officeDocument/2006/relationships" xmlns:m="http://schemas.openxmlformats.org/officeDocument/2006/math" xmlns:v="urn:schemas-microsoft-com:vml" xmlns:wp14="http://schemas.microsoft.com/office/word/2010/wordprocessingDrawing" xmlns:wp="http://schemas.openxmlformats.org/drawingml/2006/wordprocessingDrawing" xmlns:w10="urn:schemas-microsoft-com:office:word" xmlns:w="http://schemas.openxmlformats.org/wordprocessingml/2006/main" xmlns:w14="http://schemas.microsoft.com/office/word/2010/wordml" xmlns:w15="http://schemas.microsoft.com/office/word/2012/wordml" xmlns:w16cid="http://schemas.microsoft.com/office/word/2016/wordml/cid" xmlns:w16se="http://schemas.microsoft.com/office/word/2015/wordml/symex" xmlns:wpg="http://schemas.microsoft.com/office/word/2010/wordprocessingGroup" xmlns:wpi="http://schemas.microsoft.com/office/word/2010/wordprocessingInk" xmlns:wne="http://schemas.microsoft.com/office/word/2006/wordml" xmlns:wps="http://schemas.microsoft.com/office/word/2010/wordprocessingShape" mc:Ignorable="w14 w15 w16se w16cid wp14">
+<w:numbering xmlns:wpc="http://schemas.microsoft.com/office/word/2010/wordprocessingCanvas" xmlns:cx="http://schemas.microsoft.com/office/drawing/2014/chartex" xmlns:cx1="http://schemas.microsoft.com/office/drawing/2015/9/8/chartex" xmlns:cx2="http://schemas.microsoft.com/office/drawing/2015/10/21/chartex" xmlns:cx3="http://schemas.microsoft.com/office/drawing/2016/5/9/chartex" xmlns:cx4="http://schemas.microsoft.com/office/drawing/2016/5/10/chartex" xmlns:cx5="http://schemas.microsoft.com/office/drawing/2016/5/11/chartex" xmlns:cx6="http://schemas.microsoft.com/office/drawing/2016/5/12/chartex" xmlns:cx7="http://schemas.microsoft.com/office/drawing/2016/5/13/chartex" xmlns:cx8="http://schemas.microsoft.com/office/drawing/2016/5/14/chartex" xmlns:mc="http://schemas.openxmlformats.org/markup-compatibility/2006" xmlns:aink="http://schemas.microsoft.com/office/drawing/2016/ink" xmlns:am3d="http://schemas.microsoft.com/office/drawing/2017/model3d" xmlns:o="urn:schemas-microsoft-com:office:office" xmlns:oel="http://schemas.microsoft.com/office/2019/extlst" xmlns:r="http://schemas.openxmlformats.org/officeDocument/2006/relationships" xmlns:m="http://schemas.openxmlformats.org/officeDocument/2006/math" xmlns:v="urn:schemas-microsoft-com:vml" xmlns:wp14="http://schemas.microsoft.com/office/word/2010/wordprocessingDrawing" xmlns:wp="http://schemas.openxmlformats.org/drawingml/2006/wordprocessingDrawing" xmlns:w10="urn:schemas-microsoft-com:office:word" xmlns:w="http://schemas.openxmlformats.org/wordprocessingml/2006/main" xmlns:w14="http://schemas.microsoft.com/office/word/2010/wordml" xmlns:w15="http://schemas.microsoft.com/office/word/2012/wordml" xmlns:w16cex="http://schemas.microsoft.com/office/word/2018/wordml/cex" xmlns:w16cid="http://schemas.microsoft.com/office/word/2016/wordml/cid" xmlns:w16="http://schemas.microsoft.com/office/word/2018/wordml" xmlns:w16du="http://schemas.microsoft.com/office/word/2023/wordml/word16du" xmlns:w16sdtdh="http://schemas.microsoft.com/office/word/2020/wordml/sdtdatahash" xmlns:w16se="http://schemas.microsoft.com/office/word/2015/wordml/symex" xmlns:wpg="http://schemas.microsoft.com/office/word/2010/wordprocessingGroup" xmlns:wpi="http://schemas.microsoft.com/office/word/2010/wordprocessingInk" xmlns:wne="http://schemas.microsoft.com/office/word/2006/wordml" xmlns:wps="http://schemas.microsoft.com/office/word/2010/wordprocessingShape" mc:Ignorable="w14 w15 w16se w16cid w16 w16cex w16sdtdh w16du wp14">
   <w:abstractNum w:abstractNumId="0" w15:restartNumberingAfterBreak="0">
     <w:nsid w:val="13E85587"/>
     <w:multiLevelType w:val="hybridMultilevel"/>
@@ -1206,29 +1216,29 @@
       </w:rPr>
     </w:lvl>
   </w:abstractNum>
-  <w:num w:numId="1">
+  <w:num w:numId="1" w16cid:durableId="1357728383">
     <w:abstractNumId w:val="2"/>
   </w:num>
-  <w:num w:numId="2">
+  <w:num w:numId="2" w16cid:durableId="1079601683">
     <w:abstractNumId w:val="3"/>
   </w:num>
-  <w:num w:numId="3">
+  <w:num w:numId="3" w16cid:durableId="382141758">
     <w:abstractNumId w:val="1"/>
   </w:num>
-  <w:num w:numId="4">
+  <w:num w:numId="4" w16cid:durableId="1790539692">
     <w:abstractNumId w:val="0"/>
   </w:num>
-  <w:num w:numId="5">
+  <w:num w:numId="5" w16cid:durableId="1174537715">
     <w:abstractNumId w:val="4"/>
   </w:num>
-  <w:num w:numId="6">
+  <w:num w:numId="6" w16cid:durableId="1410225022">
     <w:abstractNumId w:val="5"/>
   </w:num>
 </w:numbering>
 </file>
 
 <file path=word/styles.xml><?xml version="1.0" encoding="utf-8"?>
-<w:styles xmlns:mc="http://schemas.openxmlformats.org/markup-compatibility/2006" xmlns:r="http://schemas.openxmlformats.org/officeDocument/2006/relationships" xmlns:w="http://schemas.openxmlformats.org/wordprocessingml/2006/main" xmlns:w14="http://schemas.microsoft.com/office/word/2010/wordml" xmlns:w15="http://schemas.microsoft.com/office/word/2012/wordml" xmlns:w16cid="http://schemas.microsoft.com/office/word/2016/wordml/cid" xmlns:w16se="http://schemas.microsoft.com/office/word/2015/wordml/symex" mc:Ignorable="w14 w15 w16se w16cid">
+<w:styles xmlns:mc="http://schemas.openxmlformats.org/markup-compatibility/2006" xmlns:r="http://schemas.openxmlformats.org/officeDocument/2006/relationships" xmlns:w="http://schemas.openxmlformats.org/wordprocessingml/2006/main" xmlns:w14="http://schemas.microsoft.com/office/word/2010/wordml" xmlns:w15="http://schemas.microsoft.com/office/word/2012/wordml" xmlns:w16cex="http://schemas.microsoft.com/office/word/2018/wordml/cex" xmlns:w16cid="http://schemas.microsoft.com/office/word/2016/wordml/cid" xmlns:w16="http://schemas.microsoft.com/office/word/2018/wordml" xmlns:w16du="http://schemas.microsoft.com/office/word/2023/wordml/word16du" xmlns:w16sdtdh="http://schemas.microsoft.com/office/word/2020/wordml/sdtdatahash" xmlns:w16se="http://schemas.microsoft.com/office/word/2015/wordml/symex" mc:Ignorable="w14 w15 w16se w16cid w16 w16cex w16sdtdh w16du">
   <w:docDefaults>
     <w:rPrDefault>
       <w:rPr>
@@ -1244,7 +1254,7 @@
       </w:pPr>
     </w:pPrDefault>
   </w:docDefaults>
-  <w:latentStyles w:defLockedState="0" w:defUIPriority="99" w:defSemiHidden="0" w:defUnhideWhenUsed="0" w:defQFormat="0" w:count="375">
+  <w:latentStyles w:defLockedState="0" w:defUIPriority="99" w:defSemiHidden="0" w:defUnhideWhenUsed="0" w:defQFormat="0" w:count="376">
     <w:lsdException w:name="Normal" w:uiPriority="0" w:qFormat="1"/>
     <w:lsdException w:name="heading 1" w:uiPriority="9" w:qFormat="1"/>
     <w:lsdException w:name="heading 2" w:semiHidden="1" w:uiPriority="9" w:unhideWhenUsed="1" w:qFormat="1"/>
@@ -1620,6 +1630,7 @@
     <w:lsdException w:name="Smart Hyperlink" w:semiHidden="1" w:unhideWhenUsed="1"/>
     <w:lsdException w:name="Hashtag" w:semiHidden="1" w:unhideWhenUsed="1"/>
     <w:lsdException w:name="Unresolved Mention" w:semiHidden="1" w:unhideWhenUsed="1"/>
+    <w:lsdException w:name="Smart Link" w:semiHidden="1" w:unhideWhenUsed="1"/>
   </w:latentStyles>
   <w:style w:type="paragraph" w:default="1" w:styleId="Standard">
     <w:name w:val="Normal"/>

</xml_diff>